<commit_message>
fin modulo mensaje en perfil director
</commit_message>
<xml_diff>
--- a/Docs/08-Prueba/Manuales y evidencias/Manual usuario- Perfil Director/Manual del Director.docx
+++ b/Docs/08-Prueba/Manuales y evidencias/Manual usuario- Perfil Director/Manual del Director.docx
@@ -6,12 +6,12 @@
       <w:pPr>
         <w:pStyle w:val="Ttulo1"/>
       </w:pPr>
-      <w:bookmarkStart w:id="0" w:name="_Toc335785470"/>
-      <w:bookmarkStart w:id="1" w:name="_Toc336165066"/>
+      <w:bookmarkStart w:id="0" w:name="_Toc336165066"/>
+      <w:bookmarkStart w:id="1" w:name="_Toc335785470"/>
       <w:r>
         <w:t>Manual del Director</w:t>
       </w:r>
-      <w:bookmarkEnd w:id="1"/>
+      <w:bookmarkEnd w:id="0"/>
     </w:p>
     <w:p>
       <w:r>
@@ -61,7 +61,13 @@
     <w:sdt>
       <w:sdtPr>
         <w:rPr>
-          <w:lang w:val="es-ES"/>
+          <w:rFonts w:asciiTheme="minorHAnsi" w:eastAsiaTheme="minorHAnsi" w:hAnsiTheme="minorHAnsi" w:cstheme="minorBidi"/>
+          <w:b w:val="0"/>
+          <w:bCs w:val="0"/>
+          <w:color w:val="auto"/>
+          <w:sz w:val="22"/>
+          <w:szCs w:val="22"/>
+          <w:lang w:val="es-ES" w:eastAsia="en-US"/>
         </w:rPr>
         <w:id w:val="1233591421"/>
         <w:docPartObj>
@@ -69,15 +75,7 @@
           <w:docPartUnique/>
         </w:docPartObj>
       </w:sdtPr>
-      <w:sdtEndPr>
-        <w:rPr>
-          <w:rFonts w:asciiTheme="minorHAnsi" w:eastAsiaTheme="minorHAnsi" w:hAnsiTheme="minorHAnsi" w:cstheme="minorBidi"/>
-          <w:color w:val="auto"/>
-          <w:sz w:val="22"/>
-          <w:szCs w:val="22"/>
-          <w:lang w:eastAsia="en-US"/>
-        </w:rPr>
-      </w:sdtEndPr>
+      <w:sdtEndPr/>
       <w:sdtContent>
         <w:p>
           <w:pPr>
@@ -1008,7 +1006,7 @@
       <w:r>
         <w:t>Presentación</w:t>
       </w:r>
-      <w:bookmarkEnd w:id="0"/>
+      <w:bookmarkEnd w:id="1"/>
       <w:bookmarkEnd w:id="2"/>
       <w:r>
         <w:t xml:space="preserve"> </w:t>
@@ -1707,10 +1705,44 @@
         <w:pStyle w:val="Ttulo2"/>
       </w:pPr>
       <w:r>
-        <w:t xml:space="preserve">Mensaje Recibido </w:t>
-      </w:r>
-    </w:p>
-    <w:p>
+        <w:t xml:space="preserve">Bandejas de Mensajes </w:t>
+      </w:r>
+      <w:r>
+        <w:t>Recibido</w:t>
+      </w:r>
+      <w:r>
+        <w:t>s</w:t>
+      </w:r>
+      <w:r>
+        <w:t xml:space="preserve"> </w:t>
+      </w:r>
+      <w:r>
+        <w:t>y Enviados</w:t>
+      </w:r>
+    </w:p>
+    <w:p>
+      <w:proofErr w:type="spellStart"/>
+      <w:r>
+        <w:t>Edu@r</w:t>
+      </w:r>
+      <w:proofErr w:type="spellEnd"/>
+      <w:r>
+        <w:t xml:space="preserve"> 2.0 cuenta  con dos Bandejas de Mensajes donde se almacenas los mensajes. </w:t>
+      </w:r>
+    </w:p>
+    <w:p>
+      <w:r>
+        <w:t xml:space="preserve">En la </w:t>
+      </w:r>
+      <w:r>
+        <w:rPr>
+          <w:b/>
+        </w:rPr>
+        <w:t>Bandeja de Mensajes Recibidos</w:t>
+      </w:r>
+      <w:r>
+        <w:t xml:space="preserve"> encontramos todos los mensajes de entrada  que tiene como destino nuestro usuario.  </w:t>
+      </w:r>
       <w:r>
         <w:t xml:space="preserve">Para ingresar a la bandeja de mensaje recibidos debe dirigirse a la barra de menú, posicionarse en </w:t>
       </w:r>
@@ -1733,6 +1765,63 @@
         <w:t>.</w:t>
       </w:r>
     </w:p>
+    <w:p/>
+    <w:p>
+      <w:r>
+        <w:t xml:space="preserve">En la </w:t>
+      </w:r>
+      <w:r>
+        <w:rPr>
+          <w:b/>
+        </w:rPr>
+        <w:t xml:space="preserve">Bandeja de Mensajes </w:t>
+      </w:r>
+      <w:r>
+        <w:rPr>
+          <w:b/>
+        </w:rPr>
+        <w:t>Enviados</w:t>
+      </w:r>
+      <w:r>
+        <w:t xml:space="preserve"> encontramos todos los mensajes de </w:t>
+      </w:r>
+      <w:r>
+        <w:t>Salida</w:t>
+      </w:r>
+      <w:r>
+        <w:t xml:space="preserve"> que tiene como </w:t>
+      </w:r>
+      <w:r>
+        <w:t>Remitente</w:t>
+      </w:r>
+      <w:r>
+        <w:t xml:space="preserve"> nuestro usuario.  Para ingresar a la bandeja de mensaje </w:t>
+      </w:r>
+      <w:r>
+        <w:t>enviados</w:t>
+      </w:r>
+      <w:r>
+        <w:t xml:space="preserve"> debe dirigirse a la barra de menú, posicionarse en </w:t>
+      </w:r>
+      <w:r>
+        <w:rPr>
+          <w:b/>
+        </w:rPr>
+        <w:t>Mensaje</w:t>
+      </w:r>
+      <w:r>
+        <w:t xml:space="preserve">. Al desplegarse las opciones de mensaje, seleccione  </w:t>
+      </w:r>
+      <w:r>
+        <w:rPr>
+          <w:b/>
+        </w:rPr>
+        <w:t>Enviados</w:t>
+      </w:r>
+      <w:r>
+        <w:t>.</w:t>
+      </w:r>
+    </w:p>
     <w:p>
       <w:r>
         <w:t xml:space="preserve"> </w:t>
@@ -1752,10 +1841,7 @@
         <w:t xml:space="preserve"> en </w:t>
       </w:r>
       <w:r>
-        <w:rPr>
-          <w:b/>
-        </w:rPr>
-        <w:t>Recibidos</w:t>
+        <w:t xml:space="preserve">alguna de las Bandejas </w:t>
       </w:r>
       <w:r>
         <w:t xml:space="preserve"> </w:t>
@@ -1767,7 +1853,13 @@
         <w:t xml:space="preserve"> pantall</w:t>
       </w:r>
       <w:r>
-        <w:t xml:space="preserve">a como se muestra a continuación: </w:t>
+        <w:t xml:space="preserve">a </w:t>
+      </w:r>
+      <w:r>
+        <w:t xml:space="preserve">con una apariencia como se </w:t>
+      </w:r>
+      <w:r>
+        <w:t xml:space="preserve"> muestra a continuación: </w:t>
       </w:r>
     </w:p>
     <w:p>
@@ -1776,11 +1868,12 @@
           <w:noProof/>
           <w:lang w:eastAsia="es-AR"/>
         </w:rPr>
+        <w:lastRenderedPageBreak/>
         <w:drawing>
           <wp:inline distT="0" distB="0" distL="0" distR="0">
-            <wp:extent cx="5612130" cy="2400300"/>
-            <wp:effectExtent l="0" t="0" r="7620" b="0"/>
-            <wp:docPr id="11" name="0 Imagen"/>
+            <wp:extent cx="5612130" cy="1692275"/>
+            <wp:effectExtent l="0" t="0" r="7620" b="3175"/>
+            <wp:docPr id="14" name="0 Imagen"/>
             <wp:cNvGraphicFramePr>
               <a:graphicFrameLocks xmlns:a="http://schemas.openxmlformats.org/drawingml/2006/main" noChangeAspect="1"/>
             </wp:cNvGraphicFramePr>
@@ -1788,7 +1881,7 @@
               <a:graphicData uri="http://schemas.openxmlformats.org/drawingml/2006/picture">
                 <pic:pic xmlns:pic="http://schemas.openxmlformats.org/drawingml/2006/picture">
                   <pic:nvPicPr>
-                    <pic:cNvPr id="0" name="BandejaMensajes.jpg"/>
+                    <pic:cNvPr id="0" name="BandejaRecibido.jpg"/>
                     <pic:cNvPicPr/>
                   </pic:nvPicPr>
                   <pic:blipFill>
@@ -1806,7 +1899,7 @@
                   <pic:spPr>
                     <a:xfrm>
                       <a:off x="0" y="0"/>
-                      <a:ext cx="5612130" cy="2400300"/>
+                      <a:ext cx="5612130" cy="1692275"/>
                     </a:xfrm>
                     <a:prstGeom prst="rect">
                       <a:avLst/>
@@ -1820,7 +1913,6 @@
       </w:r>
     </w:p>
     <w:p>
-      <w:bookmarkStart w:id="14" w:name="_GoBack"/>
       <w:r>
         <w:t xml:space="preserve">En esta pantalla muestra </w:t>
       </w:r>
@@ -1831,361 +1923,20 @@
         <w:t>datos Remitente, Asunto, Fecha.</w:t>
       </w:r>
     </w:p>
-    <w:bookmarkEnd w:id="14"/>
-    <w:p>
-      <w:r>
-        <w:t xml:space="preserve">Para </w:t>
-      </w:r>
-      <w:r>
-        <w:t>L</w:t>
-      </w:r>
-      <w:r>
-        <w:t xml:space="preserve">eer un mensaje </w:t>
-      </w:r>
-    </w:p>
-    <w:p>
-      <w:r>
-        <w:lastRenderedPageBreak/>
-        <w:t>Responder un mensaje</w:t>
-      </w:r>
-    </w:p>
-    <w:p>
-      <w:proofErr w:type="spellStart"/>
-      <w:r>
-        <w:t>Eliminacion</w:t>
-      </w:r>
-      <w:proofErr w:type="spellEnd"/>
-      <w:r>
-        <w:t xml:space="preserve"> de mensajes. </w:t>
-      </w:r>
-    </w:p>
-    <w:p/>
-    <w:p>
-      <w:r>
-        <w:t>Este numero, ubicado en la esquina inferior a la derecha de la ventana indica el numero de la paginación que se esta mostrando en pantalla.</w:t>
-      </w:r>
-    </w:p>
-    <w:p>
-      <w:r>
-        <w:t>Indica la cantidad de mensajes que hay en la bandeja de entrada.</w:t>
-      </w:r>
-    </w:p>
-    <w:p>
-      <w:pPr>
-        <w:pStyle w:val="Ttulo4"/>
-      </w:pPr>
-      <w:r>
-        <w:t>Elimina varios mensajes</w:t>
-      </w:r>
-    </w:p>
-    <w:p>
-      <w:r>
-        <w:t xml:space="preserve">Se puede eliminar varios mensajes. Marcar con la tilde cada email que desee eliminar. </w:t>
+    <w:p>
+      <w:r>
+        <w:t xml:space="preserve">En cada mensaje puede realizar las acciones de Leer, Responder y Eliminar. </w:t>
+      </w:r>
+      <w:r>
+        <w:t>(</w:t>
       </w:r>
       <w:proofErr w:type="gramStart"/>
       <w:r>
-        <w:t>y</w:t>
+        <w:t>en</w:t>
       </w:r>
       <w:proofErr w:type="gramEnd"/>
       <w:r>
-        <w:t xml:space="preserve"> Luego hacer </w:t>
-      </w:r>
-      <w:proofErr w:type="spellStart"/>
-      <w:r>
-        <w:t>click</w:t>
-      </w:r>
-      <w:proofErr w:type="spellEnd"/>
-      <w:r>
-        <w:t xml:space="preserve">  en el sobre con la cruz roja en la parte superior del lado derecho de la bandeja de mensajes.</w:t>
-      </w:r>
-    </w:p>
-    <w:p>
-      <w:r>
-        <w:t xml:space="preserve">Al hacer </w:t>
-      </w:r>
-      <w:proofErr w:type="spellStart"/>
-      <w:r>
-        <w:t>click</w:t>
-      </w:r>
-      <w:proofErr w:type="spellEnd"/>
-      <w:r>
-        <w:t xml:space="preserve"> </w:t>
-      </w:r>
-      <w:proofErr w:type="spellStart"/>
-      <w:r>
-        <w:t>aqui</w:t>
-      </w:r>
-      <w:proofErr w:type="spellEnd"/>
-      <w:r>
-        <w:t xml:space="preserve"> eliminara todos los menajes seleccionados.</w:t>
-      </w:r>
-    </w:p>
-    <w:p>
-      <w:r>
-        <w:t xml:space="preserve">Mensaje de confirmación </w:t>
-      </w:r>
-    </w:p>
-    <w:p>
-      <w:pPr>
-        <w:pStyle w:val="Ttulo4"/>
-      </w:pPr>
-      <w:r>
-        <w:t>Contenido de Mensaje Recibido</w:t>
-      </w:r>
-    </w:p>
-    <w:p>
-      <w:r>
-        <w:t xml:space="preserve">Al hacer </w:t>
-      </w:r>
-      <w:proofErr w:type="spellStart"/>
-      <w:r>
-        <w:t>click</w:t>
-      </w:r>
-      <w:proofErr w:type="spellEnd"/>
-      <w:r>
-        <w:t xml:space="preserve"> en el icono de leer mensaje. En la pantalla mostrar el contenido del mensaje de la siguiente forma.</w:t>
-      </w:r>
-    </w:p>
-    <w:p/>
-    <w:p>
-      <w:pPr>
-        <w:pStyle w:val="Ttulo2"/>
-      </w:pPr>
-      <w:r>
-        <w:t>Mensaje Enviados</w:t>
-      </w:r>
-    </w:p>
-    <w:p>
-      <w:r>
-        <w:t xml:space="preserve">Si usted selecciona etiqueta Mensajes&gt;Enviados en el </w:t>
-      </w:r>
-      <w:r>
-        <w:t>Menú</w:t>
-      </w:r>
-      <w:r>
-        <w:t xml:space="preserve"> Principal, muestra la siguiente pantalla. En esta bandeja muestra todos los mensajes </w:t>
-      </w:r>
-      <w:r>
-        <w:t>Salientes</w:t>
-      </w:r>
-      <w:r>
-        <w:t>. La bandeja de mensajes enviados muestra los mensajes de la misma forma que la bandeja de Mensaje Enviados.</w:t>
-      </w:r>
-    </w:p>
-    <w:p>
-      <w:pPr>
-        <w:pStyle w:val="Ttulo4"/>
-      </w:pPr>
-      <w:r>
-        <w:t>Elimina varios mensajes</w:t>
-      </w:r>
-    </w:p>
-    <w:p>
-      <w:r>
-        <w:t xml:space="preserve">Se puede eliminar varios mensajes. Marcar con la tilde cada email que desee eliminar. </w:t>
-      </w:r>
-      <w:proofErr w:type="gramStart"/>
-      <w:r>
-        <w:t>y</w:t>
-      </w:r>
-      <w:proofErr w:type="gramEnd"/>
-      <w:r>
-        <w:t xml:space="preserve"> Luego hacer </w:t>
-      </w:r>
-      <w:proofErr w:type="spellStart"/>
-      <w:r>
-        <w:t>click</w:t>
-      </w:r>
-      <w:proofErr w:type="spellEnd"/>
-      <w:r>
-        <w:t xml:space="preserve">  en el sobre con la cruz roja en la parte superior del lado derecho de la bandeja de mensajes.</w:t>
-      </w:r>
-    </w:p>
-    <w:p>
-      <w:r>
-        <w:t>Permite Leer Mensaje.</w:t>
-      </w:r>
-      <w:r>
-        <w:t xml:space="preserve"> </w:t>
-      </w:r>
-      <w:r>
-        <w:t>Permite Eliminar Mensaje</w:t>
-      </w:r>
-    </w:p>
-    <w:p>
-      <w:r>
-        <w:t xml:space="preserve">Al hacer </w:t>
-      </w:r>
-      <w:proofErr w:type="spellStart"/>
-      <w:r>
-        <w:t>click</w:t>
-      </w:r>
-      <w:proofErr w:type="spellEnd"/>
-      <w:r>
-        <w:t xml:space="preserve"> </w:t>
-      </w:r>
-      <w:r>
-        <w:t>aquí</w:t>
-      </w:r>
-      <w:r>
-        <w:t xml:space="preserve"> eliminara todos los menajes seleccionados.</w:t>
-      </w:r>
-    </w:p>
-    <w:p>
-      <w:r>
-        <w:t>Mensaje de confirmación de Eliminación.</w:t>
-      </w:r>
-    </w:p>
-    <w:p>
-      <w:pPr>
-        <w:pStyle w:val="Ttulo4"/>
-      </w:pPr>
-      <w:r>
-        <w:t>Contenido de Mensaje Enviados</w:t>
-      </w:r>
-    </w:p>
-    <w:p>
-      <w:r>
-        <w:t xml:space="preserve">Al hacer </w:t>
-      </w:r>
-      <w:proofErr w:type="spellStart"/>
-      <w:r>
-        <w:t>click</w:t>
-      </w:r>
-      <w:proofErr w:type="spellEnd"/>
-      <w:r>
-        <w:t xml:space="preserve"> en el icono de leer mensaje. En la pantalla mostrar el contenido del mensaje de la siguiente forma.</w:t>
-      </w:r>
-    </w:p>
-    <w:p>
-      <w:pPr>
-        <w:pStyle w:val="Ttulo2"/>
-      </w:pPr>
-      <w:r>
-        <w:lastRenderedPageBreak/>
-        <w:t>Mensaje Nuevo</w:t>
-      </w:r>
-    </w:p>
-    <w:p>
-      <w:r>
-        <w:t>Si usted selecciona etiqueta Mensajes&gt;Nuevo en el Menú Principal, muestra la siguiente pantalla. En esta bandeja muestra todos los mensajes Salientes. La bandeja de mensajes enviados muestra los mensajes de la misma forma que la bandeja de Mensaje Enviados.</w:t>
-      </w:r>
-    </w:p>
-    <w:p>
-      <w:r>
-        <w:t>Aquí le permitirá seleccionar a quien va dirigido el mensaje.</w:t>
-      </w:r>
-    </w:p>
-    <w:p>
-      <w:r>
-        <w:t>Aquí ingrese una breve descripción del tema del mensaje.</w:t>
-      </w:r>
-    </w:p>
-    <w:p>
-      <w:r>
-        <w:t>En este espacio usted puede</w:t>
-      </w:r>
-      <w:r>
-        <w:t xml:space="preserve"> redactar el nuevo mensaje.</w:t>
-      </w:r>
-    </w:p>
-    <w:p/>
-    <w:p>
-      <w:r>
-        <w:t xml:space="preserve"> Al hacer </w:t>
-      </w:r>
-      <w:proofErr w:type="spellStart"/>
-      <w:r>
-        <w:t>click</w:t>
-      </w:r>
-      <w:proofErr w:type="spellEnd"/>
-      <w:r>
-        <w:t xml:space="preserve"> aquí enviara un mensaje a destinatarios.</w:t>
-      </w:r>
-    </w:p>
-    <w:p>
-      <w:r>
-        <w:t xml:space="preserve">Al hacer </w:t>
-      </w:r>
-      <w:proofErr w:type="spellStart"/>
-      <w:r>
-        <w:t>click</w:t>
-      </w:r>
-      <w:proofErr w:type="spellEnd"/>
-      <w:r>
-        <w:t xml:space="preserve"> en la flecha salir, cancelara la acción de nuevo mensaje y lo llevara a la bandeja de Entrada.</w:t>
-      </w:r>
-    </w:p>
-    <w:p>
-      <w:pPr>
-        <w:pStyle w:val="Ttulo1"/>
-      </w:pPr>
-      <w:bookmarkStart w:id="15" w:name="_Toc336165074"/>
-      <w:r>
-        <w:t>Agenda</w:t>
-      </w:r>
-      <w:bookmarkEnd w:id="15"/>
-      <w:r>
-        <w:t xml:space="preserve"> </w:t>
-      </w:r>
-    </w:p>
-    <w:p>
-      <w:pPr>
-        <w:pStyle w:val="Ttulo1"/>
-      </w:pPr>
-      <w:bookmarkStart w:id="16" w:name="_Toc336165075"/>
-      <w:r>
-        <w:t>Alumnos</w:t>
-      </w:r>
-      <w:bookmarkEnd w:id="16"/>
-    </w:p>
-    <w:p>
-      <w:pPr>
-        <w:pStyle w:val="Ttulo1"/>
-      </w:pPr>
-      <w:bookmarkStart w:id="17" w:name="_Toc336165076"/>
-      <w:r>
-        <w:t>Planificación</w:t>
-      </w:r>
-      <w:bookmarkEnd w:id="17"/>
-      <w:r>
-        <w:t xml:space="preserve"> </w:t>
-      </w:r>
-    </w:p>
-    <w:p>
-      <w:pPr>
-        <w:pStyle w:val="Ttulo1"/>
-      </w:pPr>
-      <w:bookmarkStart w:id="18" w:name="_Toc336165077"/>
-      <w:r>
-        <w:t>Reportes</w:t>
-      </w:r>
-      <w:bookmarkEnd w:id="18"/>
-      <w:r>
-        <w:t xml:space="preserve"> </w:t>
-      </w:r>
-    </w:p>
-    <w:p>
-      <w:pPr>
-        <w:pStyle w:val="Ttulo2"/>
-      </w:pPr>
-      <w:bookmarkStart w:id="19" w:name="_Toc335785486"/>
-      <w:r>
-        <w:t>Calificaciones</w:t>
-      </w:r>
-      <w:bookmarkEnd w:id="19"/>
-      <w:r>
-        <w:t xml:space="preserve"> </w:t>
-      </w:r>
-    </w:p>
-    <w:p>
-      <w:r>
-        <w:t xml:space="preserve">En estos reportes nos permite analizar el nivel con respecto a las calificaciones de los alumnos. Este análisis de las calificaciones lo podemos hacer a nivel del curso analizando los promedios generales de cada materia en un curso, la desviación que tiene y la cantidad de notas que estamos analizando. Como también podemos analizar lo mismo pero a partir de las notas de un solo alumno. </w:t>
-      </w:r>
-    </w:p>
-    <w:p>
-      <w:r>
-        <w:t>Otro análisis que podemos realizar es cuales son las notas mas frecuentes en una materia en un curso y hasta compararlo con otras  materias. De la misma manera podemos ver las notas mas frecuentes que tiene en una materia un Alumno.</w:t>
+        <w:t xml:space="preserve"> la Bandeja de Enviados la acción de Responder no esta disponible)</w:t>
       </w:r>
     </w:p>
     <w:p>
@@ -2194,7 +1945,937 @@
           <w:noProof/>
           <w:lang w:eastAsia="es-AR"/>
         </w:rPr>
+        <w:drawing>
+          <wp:inline distT="0" distB="0" distL="0" distR="0">
+            <wp:extent cx="371475" cy="619125"/>
+            <wp:effectExtent l="0" t="0" r="9525" b="9525"/>
+            <wp:docPr id="15" name="0 Imagen"/>
+            <wp:cNvGraphicFramePr>
+              <a:graphicFrameLocks xmlns:a="http://schemas.openxmlformats.org/drawingml/2006/main" noChangeAspect="1"/>
+            </wp:cNvGraphicFramePr>
+            <a:graphic xmlns:a="http://schemas.openxmlformats.org/drawingml/2006/main">
+              <a:graphicData uri="http://schemas.openxmlformats.org/drawingml/2006/picture">
+                <pic:pic xmlns:pic="http://schemas.openxmlformats.org/drawingml/2006/picture">
+                  <pic:nvPicPr>
+                    <pic:cNvPr id="0" name="leer.jpg"/>
+                    <pic:cNvPicPr/>
+                  </pic:nvPicPr>
+                  <pic:blipFill>
+                    <a:blip r:embed="rId16">
+                      <a:extLst>
+                        <a:ext uri="{28A0092B-C50C-407E-A947-70E740481C1C}">
+                          <a14:useLocalDpi xmlns:a14="http://schemas.microsoft.com/office/drawing/2010/main" val="0"/>
+                        </a:ext>
+                      </a:extLst>
+                    </a:blip>
+                    <a:stretch>
+                      <a:fillRect/>
+                    </a:stretch>
+                  </pic:blipFill>
+                  <pic:spPr>
+                    <a:xfrm>
+                      <a:off x="0" y="0"/>
+                      <a:ext cx="371475" cy="619125"/>
+                    </a:xfrm>
+                    <a:prstGeom prst="rect">
+                      <a:avLst/>
+                    </a:prstGeom>
+                  </pic:spPr>
+                </pic:pic>
+              </a:graphicData>
+            </a:graphic>
+          </wp:inline>
+        </w:drawing>
+      </w:r>
+      <w:r>
+        <w:t>L</w:t>
+      </w:r>
+      <w:r>
+        <w:t>eer un mensaje</w:t>
+      </w:r>
+      <w:r>
+        <w:t xml:space="preserve">: </w:t>
+      </w:r>
+      <w:r>
+        <w:t>A</w:t>
+      </w:r>
+      <w:r>
+        <w:t xml:space="preserve">l seleccionar leer mensaje se muestra al debajo de la bandeja de Recibidos el Mensaje seleccionado. En donde muestra los datos de mensaje en el encabezado y debajo de él contenido del mensaje. Como se muestra a continuación: </w:t>
+      </w:r>
+      <w:r>
+        <w:rPr>
+          <w:noProof/>
+          <w:lang w:eastAsia="es-AR"/>
+        </w:rPr>
+        <w:drawing>
+          <wp:inline distT="0" distB="0" distL="0" distR="0">
+            <wp:extent cx="5612130" cy="3656330"/>
+            <wp:effectExtent l="0" t="0" r="7620" b="1270"/>
+            <wp:docPr id="16" name="0 Imagen"/>
+            <wp:cNvGraphicFramePr>
+              <a:graphicFrameLocks xmlns:a="http://schemas.openxmlformats.org/drawingml/2006/main" noChangeAspect="1"/>
+            </wp:cNvGraphicFramePr>
+            <a:graphic xmlns:a="http://schemas.openxmlformats.org/drawingml/2006/main">
+              <a:graphicData uri="http://schemas.openxmlformats.org/drawingml/2006/picture">
+                <pic:pic xmlns:pic="http://schemas.openxmlformats.org/drawingml/2006/picture">
+                  <pic:nvPicPr>
+                    <pic:cNvPr id="0" name="LeerMensaje.jpg"/>
+                    <pic:cNvPicPr/>
+                  </pic:nvPicPr>
+                  <pic:blipFill>
+                    <a:blip r:embed="rId17">
+                      <a:extLst>
+                        <a:ext uri="{28A0092B-C50C-407E-A947-70E740481C1C}">
+                          <a14:useLocalDpi xmlns:a14="http://schemas.microsoft.com/office/drawing/2010/main" val="0"/>
+                        </a:ext>
+                      </a:extLst>
+                    </a:blip>
+                    <a:stretch>
+                      <a:fillRect/>
+                    </a:stretch>
+                  </pic:blipFill>
+                  <pic:spPr>
+                    <a:xfrm>
+                      <a:off x="0" y="0"/>
+                      <a:ext cx="5612130" cy="3656330"/>
+                    </a:xfrm>
+                    <a:prstGeom prst="rect">
+                      <a:avLst/>
+                    </a:prstGeom>
+                  </pic:spPr>
+                </pic:pic>
+              </a:graphicData>
+            </a:graphic>
+          </wp:inline>
+        </w:drawing>
+      </w:r>
+    </w:p>
+    <w:p>
+      <w:r>
+        <w:rPr>
+          <w:noProof/>
+          <w:lang w:eastAsia="es-AR"/>
+        </w:rPr>
         <w:lastRenderedPageBreak/>
+        <w:drawing>
+          <wp:inline distT="0" distB="0" distL="0" distR="0">
+            <wp:extent cx="733425" cy="581025"/>
+            <wp:effectExtent l="0" t="0" r="9525" b="9525"/>
+            <wp:docPr id="19" name="0 Imagen"/>
+            <wp:cNvGraphicFramePr>
+              <a:graphicFrameLocks xmlns:a="http://schemas.openxmlformats.org/drawingml/2006/main" noChangeAspect="1"/>
+            </wp:cNvGraphicFramePr>
+            <a:graphic xmlns:a="http://schemas.openxmlformats.org/drawingml/2006/main">
+              <a:graphicData uri="http://schemas.openxmlformats.org/drawingml/2006/picture">
+                <pic:pic xmlns:pic="http://schemas.openxmlformats.org/drawingml/2006/picture">
+                  <pic:nvPicPr>
+                    <pic:cNvPr id="0" name="responder.jpg"/>
+                    <pic:cNvPicPr/>
+                  </pic:nvPicPr>
+                  <pic:blipFill>
+                    <a:blip r:embed="rId18">
+                      <a:extLst>
+                        <a:ext uri="{28A0092B-C50C-407E-A947-70E740481C1C}">
+                          <a14:useLocalDpi xmlns:a14="http://schemas.microsoft.com/office/drawing/2010/main" val="0"/>
+                        </a:ext>
+                      </a:extLst>
+                    </a:blip>
+                    <a:stretch>
+                      <a:fillRect/>
+                    </a:stretch>
+                  </pic:blipFill>
+                  <pic:spPr>
+                    <a:xfrm>
+                      <a:off x="0" y="0"/>
+                      <a:ext cx="733425" cy="581025"/>
+                    </a:xfrm>
+                    <a:prstGeom prst="rect">
+                      <a:avLst/>
+                    </a:prstGeom>
+                  </pic:spPr>
+                </pic:pic>
+              </a:graphicData>
+            </a:graphic>
+          </wp:inline>
+        </w:drawing>
+      </w:r>
+      <w:r>
+        <w:t>Responder un mensaje</w:t>
+      </w:r>
+      <w:r>
+        <w:t>:</w:t>
+      </w:r>
+      <w:r>
+        <w:t xml:space="preserve"> Al seleccionar responder mensaje se </w:t>
+      </w:r>
+      <w:r>
+        <w:t xml:space="preserve">abre una nueva ventana con un encabezado que considera al destinatario a la usuario que le envío el mensaje y mantiene el asunto del mensaje original (este ultimo campo es editable). Y en el contenido del mensaje tiene una sesión que muestra mensaje original y otra sesión el mensaje a redactar la respuesta al mensaje original. A continuación muestra la pantalla </w:t>
+      </w:r>
+      <w:r>
+        <w:t xml:space="preserve">de Responder mensaje: </w:t>
+      </w:r>
+    </w:p>
+    <w:p>
+      <w:r>
+        <w:rPr>
+          <w:noProof/>
+          <w:lang w:eastAsia="es-AR"/>
+        </w:rPr>
+        <w:drawing>
+          <wp:inline distT="0" distB="0" distL="0" distR="0">
+            <wp:extent cx="5612130" cy="2037080"/>
+            <wp:effectExtent l="0" t="0" r="7620" b="1270"/>
+            <wp:docPr id="21" name="0 Imagen"/>
+            <wp:cNvGraphicFramePr>
+              <a:graphicFrameLocks xmlns:a="http://schemas.openxmlformats.org/drawingml/2006/main" noChangeAspect="1"/>
+            </wp:cNvGraphicFramePr>
+            <a:graphic xmlns:a="http://schemas.openxmlformats.org/drawingml/2006/main">
+              <a:graphicData uri="http://schemas.openxmlformats.org/drawingml/2006/picture">
+                <pic:pic xmlns:pic="http://schemas.openxmlformats.org/drawingml/2006/picture">
+                  <pic:nvPicPr>
+                    <pic:cNvPr id="0" name="responderMensaje.jpg"/>
+                    <pic:cNvPicPr/>
+                  </pic:nvPicPr>
+                  <pic:blipFill>
+                    <a:blip r:embed="rId19">
+                      <a:extLst>
+                        <a:ext uri="{28A0092B-C50C-407E-A947-70E740481C1C}">
+                          <a14:useLocalDpi xmlns:a14="http://schemas.microsoft.com/office/drawing/2010/main" val="0"/>
+                        </a:ext>
+                      </a:extLst>
+                    </a:blip>
+                    <a:stretch>
+                      <a:fillRect/>
+                    </a:stretch>
+                  </pic:blipFill>
+                  <pic:spPr>
+                    <a:xfrm>
+                      <a:off x="0" y="0"/>
+                      <a:ext cx="5612130" cy="2037080"/>
+                    </a:xfrm>
+                    <a:prstGeom prst="rect">
+                      <a:avLst/>
+                    </a:prstGeom>
+                  </pic:spPr>
+                </pic:pic>
+              </a:graphicData>
+            </a:graphic>
+          </wp:inline>
+        </w:drawing>
+      </w:r>
+    </w:p>
+    <w:p>
+      <w:r>
+        <w:rPr>
+          <w:noProof/>
+          <w:lang w:eastAsia="es-AR"/>
+        </w:rPr>
+        <w:drawing>
+          <wp:inline distT="0" distB="0" distL="0" distR="0">
+            <wp:extent cx="581025" cy="590550"/>
+            <wp:effectExtent l="0" t="0" r="9525" b="0"/>
+            <wp:docPr id="20" name="0 Imagen"/>
+            <wp:cNvGraphicFramePr>
+              <a:graphicFrameLocks xmlns:a="http://schemas.openxmlformats.org/drawingml/2006/main" noChangeAspect="1"/>
+            </wp:cNvGraphicFramePr>
+            <a:graphic xmlns:a="http://schemas.openxmlformats.org/drawingml/2006/main">
+              <a:graphicData uri="http://schemas.openxmlformats.org/drawingml/2006/picture">
+                <pic:pic xmlns:pic="http://schemas.openxmlformats.org/drawingml/2006/picture">
+                  <pic:nvPicPr>
+                    <pic:cNvPr id="0" name="eliminar.jpg"/>
+                    <pic:cNvPicPr/>
+                  </pic:nvPicPr>
+                  <pic:blipFill>
+                    <a:blip r:embed="rId20">
+                      <a:extLst>
+                        <a:ext uri="{28A0092B-C50C-407E-A947-70E740481C1C}">
+                          <a14:useLocalDpi xmlns:a14="http://schemas.microsoft.com/office/drawing/2010/main" val="0"/>
+                        </a:ext>
+                      </a:extLst>
+                    </a:blip>
+                    <a:stretch>
+                      <a:fillRect/>
+                    </a:stretch>
+                  </pic:blipFill>
+                  <pic:spPr>
+                    <a:xfrm>
+                      <a:off x="0" y="0"/>
+                      <a:ext cx="581025" cy="590550"/>
+                    </a:xfrm>
+                    <a:prstGeom prst="rect">
+                      <a:avLst/>
+                    </a:prstGeom>
+                  </pic:spPr>
+                </pic:pic>
+              </a:graphicData>
+            </a:graphic>
+          </wp:inline>
+        </w:drawing>
+      </w:r>
+      <w:r>
+        <w:t>Eliminación</w:t>
+      </w:r>
+      <w:r>
+        <w:t xml:space="preserve"> de M</w:t>
+      </w:r>
+      <w:r>
+        <w:t>en</w:t>
+      </w:r>
+      <w:r>
+        <w:t xml:space="preserve">sajes: Al </w:t>
+      </w:r>
+      <w:r>
+        <w:t xml:space="preserve">hacer </w:t>
+      </w:r>
+      <w:proofErr w:type="spellStart"/>
+      <w:r>
+        <w:t>click</w:t>
+      </w:r>
+      <w:proofErr w:type="spellEnd"/>
+      <w:r>
+        <w:t xml:space="preserve"> en Eliminar aparece un</w:t>
+      </w:r>
+      <w:r>
+        <w:t xml:space="preserve">a </w:t>
+      </w:r>
+      <w:r>
+        <w:t xml:space="preserve">ventana preguntando si desea eliminar el registro. En la misma ventana dos botones uno para aceptar la eliminación de este mensaje y otro para cancelar la eliminación. </w:t>
+      </w:r>
+    </w:p>
+    <w:p>
+      <w:r>
+        <w:rPr>
+          <w:noProof/>
+          <w:lang w:eastAsia="es-AR"/>
+        </w:rPr>
+        <w:drawing>
+          <wp:inline distT="0" distB="0" distL="0" distR="0">
+            <wp:extent cx="5612130" cy="1316990"/>
+            <wp:effectExtent l="0" t="0" r="7620" b="0"/>
+            <wp:docPr id="22" name="0 Imagen"/>
+            <wp:cNvGraphicFramePr>
+              <a:graphicFrameLocks xmlns:a="http://schemas.openxmlformats.org/drawingml/2006/main" noChangeAspect="1"/>
+            </wp:cNvGraphicFramePr>
+            <a:graphic xmlns:a="http://schemas.openxmlformats.org/drawingml/2006/main">
+              <a:graphicData uri="http://schemas.openxmlformats.org/drawingml/2006/picture">
+                <pic:pic xmlns:pic="http://schemas.openxmlformats.org/drawingml/2006/picture">
+                  <pic:nvPicPr>
+                    <pic:cNvPr id="0" name="ConfirmacinEliminarMensaje.jpg"/>
+                    <pic:cNvPicPr/>
+                  </pic:nvPicPr>
+                  <pic:blipFill>
+                    <a:blip r:embed="rId21">
+                      <a:extLst>
+                        <a:ext uri="{28A0092B-C50C-407E-A947-70E740481C1C}">
+                          <a14:useLocalDpi xmlns:a14="http://schemas.microsoft.com/office/drawing/2010/main" val="0"/>
+                        </a:ext>
+                      </a:extLst>
+                    </a:blip>
+                    <a:stretch>
+                      <a:fillRect/>
+                    </a:stretch>
+                  </pic:blipFill>
+                  <pic:spPr>
+                    <a:xfrm>
+                      <a:off x="0" y="0"/>
+                      <a:ext cx="5612130" cy="1316990"/>
+                    </a:xfrm>
+                    <a:prstGeom prst="rect">
+                      <a:avLst/>
+                    </a:prstGeom>
+                  </pic:spPr>
+                </pic:pic>
+              </a:graphicData>
+            </a:graphic>
+          </wp:inline>
+        </w:drawing>
+      </w:r>
+      <w:r>
+        <w:t xml:space="preserve">Al hacer </w:t>
+      </w:r>
+      <w:proofErr w:type="spellStart"/>
+      <w:r>
+        <w:t>click</w:t>
+      </w:r>
+      <w:proofErr w:type="spellEnd"/>
+      <w:r>
+        <w:t xml:space="preserve"> en aceptar se elimina de la lista de mensajes recibidos.  </w:t>
+      </w:r>
+    </w:p>
+    <w:p>
+      <w:r>
+        <w:t xml:space="preserve">Si se desea borrar </w:t>
+      </w:r>
+      <w:r>
+        <w:t>más</w:t>
+      </w:r>
+      <w:r>
+        <w:t xml:space="preserve"> de un</w:t>
+      </w:r>
+      <w:r>
+        <w:t xml:space="preserve"> mensaje de la bandeja</w:t>
+      </w:r>
+      <w:r>
+        <w:t xml:space="preserve"> al mismo tiempo debe tildar la casilla del lado izquierdo</w:t>
+      </w:r>
+      <w:r>
+        <w:t xml:space="preserve"> de los mensajes que desee eliminar .Al terminar de tildar los mensajes, hacer </w:t>
+      </w:r>
+      <w:proofErr w:type="spellStart"/>
+      <w:r>
+        <w:t>click</w:t>
+      </w:r>
+      <w:proofErr w:type="spellEnd"/>
+      <w:r>
+        <w:t xml:space="preserve"> en el botón </w:t>
+      </w:r>
+      <w:r>
+        <w:rPr>
+          <w:b/>
+        </w:rPr>
+        <w:t>E</w:t>
+      </w:r>
+      <w:r>
+        <w:rPr>
+          <w:b/>
+        </w:rPr>
+        <w:t>liminar</w:t>
+      </w:r>
+      <w:r>
+        <w:rPr>
+          <w:b/>
+        </w:rPr>
+        <w:t xml:space="preserve"> Seleccionados</w:t>
+      </w:r>
+      <w:r>
+        <w:t xml:space="preserve"> que se encuentra en la parte superior derecha de la bandeja de recibidos. </w:t>
+      </w:r>
+    </w:p>
+    <w:p>
+      <w:r>
+        <w:rPr>
+          <w:noProof/>
+          <w:lang w:eastAsia="es-AR"/>
+        </w:rPr>
+        <w:lastRenderedPageBreak/>
+        <w:drawing>
+          <wp:inline distT="0" distB="0" distL="0" distR="0">
+            <wp:extent cx="5612130" cy="1492885"/>
+            <wp:effectExtent l="0" t="0" r="7620" b="0"/>
+            <wp:docPr id="23" name="0 Imagen"/>
+            <wp:cNvGraphicFramePr>
+              <a:graphicFrameLocks xmlns:a="http://schemas.openxmlformats.org/drawingml/2006/main" noChangeAspect="1"/>
+            </wp:cNvGraphicFramePr>
+            <a:graphic xmlns:a="http://schemas.openxmlformats.org/drawingml/2006/main">
+              <a:graphicData uri="http://schemas.openxmlformats.org/drawingml/2006/picture">
+                <pic:pic xmlns:pic="http://schemas.openxmlformats.org/drawingml/2006/picture">
+                  <pic:nvPicPr>
+                    <pic:cNvPr id="0" name="eliminaMasDUno.jpg"/>
+                    <pic:cNvPicPr/>
+                  </pic:nvPicPr>
+                  <pic:blipFill>
+                    <a:blip r:embed="rId22">
+                      <a:extLst>
+                        <a:ext uri="{28A0092B-C50C-407E-A947-70E740481C1C}">
+                          <a14:useLocalDpi xmlns:a14="http://schemas.microsoft.com/office/drawing/2010/main" val="0"/>
+                        </a:ext>
+                      </a:extLst>
+                    </a:blip>
+                    <a:stretch>
+                      <a:fillRect/>
+                    </a:stretch>
+                  </pic:blipFill>
+                  <pic:spPr>
+                    <a:xfrm>
+                      <a:off x="0" y="0"/>
+                      <a:ext cx="5612130" cy="1492885"/>
+                    </a:xfrm>
+                    <a:prstGeom prst="rect">
+                      <a:avLst/>
+                    </a:prstGeom>
+                  </pic:spPr>
+                </pic:pic>
+              </a:graphicData>
+            </a:graphic>
+          </wp:inline>
+        </w:drawing>
+      </w:r>
+    </w:p>
+    <w:p>
+      <w:r>
+        <w:t>En el encabezado de la bandeja de mensajes Recibidos observamos que en la columna de Acción aparece una casilla que nos permite tildar. En caso de tildar esta casilla automáticamente se tildan todos los mensajes de bandeja.</w:t>
+      </w:r>
+      <w:r>
+        <w:rPr>
+          <w:noProof/>
+          <w:lang w:eastAsia="es-AR"/>
+        </w:rPr>
+        <w:drawing>
+          <wp:inline distT="0" distB="0" distL="0" distR="0">
+            <wp:extent cx="4324350" cy="2781300"/>
+            <wp:effectExtent l="0" t="0" r="0" b="0"/>
+            <wp:docPr id="24" name="0 Imagen"/>
+            <wp:cNvGraphicFramePr>
+              <a:graphicFrameLocks xmlns:a="http://schemas.openxmlformats.org/drawingml/2006/main" noChangeAspect="1"/>
+            </wp:cNvGraphicFramePr>
+            <a:graphic xmlns:a="http://schemas.openxmlformats.org/drawingml/2006/main">
+              <a:graphicData uri="http://schemas.openxmlformats.org/drawingml/2006/picture">
+                <pic:pic xmlns:pic="http://schemas.openxmlformats.org/drawingml/2006/picture">
+                  <pic:nvPicPr>
+                    <pic:cNvPr id="0" name="SeleccionaTodosMensajes.jpg"/>
+                    <pic:cNvPicPr/>
+                  </pic:nvPicPr>
+                  <pic:blipFill>
+                    <a:blip r:embed="rId23">
+                      <a:extLst>
+                        <a:ext uri="{28A0092B-C50C-407E-A947-70E740481C1C}">
+                          <a14:useLocalDpi xmlns:a14="http://schemas.microsoft.com/office/drawing/2010/main" val="0"/>
+                        </a:ext>
+                      </a:extLst>
+                    </a:blip>
+                    <a:stretch>
+                      <a:fillRect/>
+                    </a:stretch>
+                  </pic:blipFill>
+                  <pic:spPr>
+                    <a:xfrm>
+                      <a:off x="0" y="0"/>
+                      <a:ext cx="4324350" cy="2781300"/>
+                    </a:xfrm>
+                    <a:prstGeom prst="rect">
+                      <a:avLst/>
+                    </a:prstGeom>
+                  </pic:spPr>
+                </pic:pic>
+              </a:graphicData>
+            </a:graphic>
+          </wp:inline>
+        </w:drawing>
+      </w:r>
+    </w:p>
+    <w:p>
+      <w:pPr>
+        <w:pStyle w:val="Ttulo2"/>
+      </w:pPr>
+      <w:r>
+        <w:t>Mensaje Nuevo</w:t>
+      </w:r>
+    </w:p>
+    <w:p>
+      <w:r>
+        <w:t xml:space="preserve">Para redactar un Nuevo Mensaje </w:t>
+      </w:r>
+      <w:r>
+        <w:t xml:space="preserve">debe dirigirse a la barra de menú, posicionarse en </w:t>
+      </w:r>
+      <w:r>
+        <w:rPr>
+          <w:b/>
+        </w:rPr>
+        <w:t>Mensaje</w:t>
+      </w:r>
+      <w:r>
+        <w:t xml:space="preserve">. Al desplegarse las opciones de mensaje, seleccione  </w:t>
+      </w:r>
+      <w:r>
+        <w:rPr>
+          <w:b/>
+        </w:rPr>
+        <w:t>Nuevo.</w:t>
+      </w:r>
+    </w:p>
+    <w:p>
+      <w:r>
+        <w:t xml:space="preserve"> Al </w:t>
+      </w:r>
+      <w:r>
+        <w:t xml:space="preserve">hacer </w:t>
+      </w:r>
+      <w:proofErr w:type="spellStart"/>
+      <w:r>
+        <w:t>click</w:t>
+      </w:r>
+      <w:proofErr w:type="spellEnd"/>
+      <w:r>
+        <w:t xml:space="preserve"> en</w:t>
+      </w:r>
+      <w:r>
+        <w:t xml:space="preserve"> </w:t>
+      </w:r>
+      <w:r>
+        <w:rPr>
+          <w:b/>
+        </w:rPr>
+        <w:t>Nuevo</w:t>
+      </w:r>
+      <w:r>
+        <w:t xml:space="preserve"> </w:t>
+      </w:r>
+      <w:r>
+        <w:t xml:space="preserve">se abre una nueva </w:t>
+      </w:r>
+      <w:r>
+        <w:t xml:space="preserve">ventana donde nos permite redactar </w:t>
+      </w:r>
+      <w:r>
+        <w:t>un</w:t>
+      </w:r>
+      <w:r>
+        <w:t xml:space="preserve"> mensaje</w:t>
+      </w:r>
+      <w:r>
+        <w:t xml:space="preserve">, seleccionar el o los destinatarios e ingresar un nombre del asunto del mensaje. Una ves completos los datos del mensaje hacer </w:t>
+      </w:r>
+      <w:proofErr w:type="spellStart"/>
+      <w:r>
+        <w:t>click</w:t>
+      </w:r>
+      <w:proofErr w:type="spellEnd"/>
+      <w:r>
+        <w:t xml:space="preserve"> en enviar.</w:t>
+      </w:r>
+      <w:r>
+        <w:t xml:space="preserve"> </w:t>
+      </w:r>
+    </w:p>
+    <w:p>
+      <w:r>
+        <w:rPr>
+          <w:noProof/>
+          <w:lang w:eastAsia="es-AR"/>
+        </w:rPr>
+        <w:lastRenderedPageBreak/>
+        <w:drawing>
+          <wp:inline distT="0" distB="0" distL="0" distR="0">
+            <wp:extent cx="5612130" cy="2139950"/>
+            <wp:effectExtent l="0" t="0" r="7620" b="0"/>
+            <wp:docPr id="27" name="0 Imagen"/>
+            <wp:cNvGraphicFramePr>
+              <a:graphicFrameLocks xmlns:a="http://schemas.openxmlformats.org/drawingml/2006/main" noChangeAspect="1"/>
+            </wp:cNvGraphicFramePr>
+            <a:graphic xmlns:a="http://schemas.openxmlformats.org/drawingml/2006/main">
+              <a:graphicData uri="http://schemas.openxmlformats.org/drawingml/2006/picture">
+                <pic:pic xmlns:pic="http://schemas.openxmlformats.org/drawingml/2006/picture">
+                  <pic:nvPicPr>
+                    <pic:cNvPr id="0" name="Redactar mensaje.jpg"/>
+                    <pic:cNvPicPr/>
+                  </pic:nvPicPr>
+                  <pic:blipFill>
+                    <a:blip r:embed="rId24">
+                      <a:extLst>
+                        <a:ext uri="{28A0092B-C50C-407E-A947-70E740481C1C}">
+                          <a14:useLocalDpi xmlns:a14="http://schemas.microsoft.com/office/drawing/2010/main" val="0"/>
+                        </a:ext>
+                      </a:extLst>
+                    </a:blip>
+                    <a:stretch>
+                      <a:fillRect/>
+                    </a:stretch>
+                  </pic:blipFill>
+                  <pic:spPr>
+                    <a:xfrm>
+                      <a:off x="0" y="0"/>
+                      <a:ext cx="5612130" cy="2139950"/>
+                    </a:xfrm>
+                    <a:prstGeom prst="rect">
+                      <a:avLst/>
+                    </a:prstGeom>
+                  </pic:spPr>
+                </pic:pic>
+              </a:graphicData>
+            </a:graphic>
+          </wp:inline>
+        </w:drawing>
+      </w:r>
+    </w:p>
+    <w:p>
+      <w:r>
+        <w:t xml:space="preserve">Al </w:t>
+      </w:r>
+      <w:r>
+        <w:t xml:space="preserve">seleccionar el botón enviar, se muestra  una </w:t>
+      </w:r>
+      <w:r>
+        <w:t xml:space="preserve"> </w:t>
+      </w:r>
+      <w:r>
+        <w:t xml:space="preserve">ventana informando que el mensaje fue enviado con éxito.  Hacer </w:t>
+      </w:r>
+      <w:proofErr w:type="spellStart"/>
+      <w:r>
+        <w:t>click</w:t>
+      </w:r>
+      <w:proofErr w:type="spellEnd"/>
+      <w:r>
+        <w:t xml:space="preserve"> en aceptar.</w:t>
+      </w:r>
+      <w:r>
+        <w:rPr>
+          <w:noProof/>
+          <w:lang w:eastAsia="es-AR"/>
+        </w:rPr>
+        <w:drawing>
+          <wp:inline distT="0" distB="0" distL="0" distR="0">
+            <wp:extent cx="5238750" cy="1276350"/>
+            <wp:effectExtent l="0" t="0" r="0" b="0"/>
+            <wp:docPr id="29" name="0 Imagen"/>
+            <wp:cNvGraphicFramePr>
+              <a:graphicFrameLocks xmlns:a="http://schemas.openxmlformats.org/drawingml/2006/main" noChangeAspect="1"/>
+            </wp:cNvGraphicFramePr>
+            <a:graphic xmlns:a="http://schemas.openxmlformats.org/drawingml/2006/main">
+              <a:graphicData uri="http://schemas.openxmlformats.org/drawingml/2006/picture">
+                <pic:pic xmlns:pic="http://schemas.openxmlformats.org/drawingml/2006/picture">
+                  <pic:nvPicPr>
+                    <pic:cNvPr id="0" name="nuevoEnviadoExito.jpg"/>
+                    <pic:cNvPicPr/>
+                  </pic:nvPicPr>
+                  <pic:blipFill>
+                    <a:blip r:embed="rId25">
+                      <a:extLst>
+                        <a:ext uri="{28A0092B-C50C-407E-A947-70E740481C1C}">
+                          <a14:useLocalDpi xmlns:a14="http://schemas.microsoft.com/office/drawing/2010/main" val="0"/>
+                        </a:ext>
+                      </a:extLst>
+                    </a:blip>
+                    <a:stretch>
+                      <a:fillRect/>
+                    </a:stretch>
+                  </pic:blipFill>
+                  <pic:spPr>
+                    <a:xfrm>
+                      <a:off x="0" y="0"/>
+                      <a:ext cx="5238750" cy="1276350"/>
+                    </a:xfrm>
+                    <a:prstGeom prst="rect">
+                      <a:avLst/>
+                    </a:prstGeom>
+                  </pic:spPr>
+                </pic:pic>
+              </a:graphicData>
+            </a:graphic>
+          </wp:inline>
+        </w:drawing>
+      </w:r>
+    </w:p>
+    <w:p>
+      <w:r>
+        <w:t xml:space="preserve">En la ventana de Nuevo Mensaje podemos observar que existe una casilla para tildar que dice Filtrado por Curso.  Al tildar esta opción se habilitan nuevos campos  Curso y tipo de destinatarios. </w:t>
+      </w:r>
+      <w:proofErr w:type="gramStart"/>
+      <w:r>
+        <w:t>Curso :</w:t>
+      </w:r>
+      <w:proofErr w:type="gramEnd"/>
+      <w:r>
+        <w:t xml:space="preserve"> Aquí le permite seleccionar en una lista desplegable que muestra todos los cursos disponibles. </w:t>
+      </w:r>
+    </w:p>
+    <w:p>
+      <w:r>
+        <w:t xml:space="preserve">Tipo de Destinatarios: En este campo se </w:t>
+      </w:r>
+      <w:r>
+        <w:t xml:space="preserve">muestra los tipos de usuarios asociados a este curso. Ejemplo: Alumnos, Tutores  y Docentes. </w:t>
+      </w:r>
+    </w:p>
+    <w:p>
+      <w:r>
+        <w:t xml:space="preserve">Con la combinación de estos dos campos el sistema realizara un filtro en destinatarios y solo mostrara usuarios del curso seleccionado y que sean también del mismo tipo (Alumnos, Tutores   o </w:t>
+      </w:r>
+      <w:r>
+        <w:lastRenderedPageBreak/>
+        <w:t>Docentes</w:t>
+      </w:r>
+      <w:r>
+        <w:t>)</w:t>
+      </w:r>
+      <w:r>
+        <w:rPr>
+          <w:noProof/>
+          <w:lang w:eastAsia="es-AR"/>
+        </w:rPr>
+        <w:drawing>
+          <wp:inline distT="0" distB="0" distL="0" distR="0">
+            <wp:extent cx="5612130" cy="2738120"/>
+            <wp:effectExtent l="0" t="0" r="7620" b="5080"/>
+            <wp:docPr id="30" name="0 Imagen"/>
+            <wp:cNvGraphicFramePr>
+              <a:graphicFrameLocks xmlns:a="http://schemas.openxmlformats.org/drawingml/2006/main" noChangeAspect="1"/>
+            </wp:cNvGraphicFramePr>
+            <a:graphic xmlns:a="http://schemas.openxmlformats.org/drawingml/2006/main">
+              <a:graphicData uri="http://schemas.openxmlformats.org/drawingml/2006/picture">
+                <pic:pic xmlns:pic="http://schemas.openxmlformats.org/drawingml/2006/picture">
+                  <pic:nvPicPr>
+                    <pic:cNvPr id="0" name="datosDFiltrado.jpg"/>
+                    <pic:cNvPicPr/>
+                  </pic:nvPicPr>
+                  <pic:blipFill>
+                    <a:blip r:embed="rId26">
+                      <a:extLst>
+                        <a:ext uri="{28A0092B-C50C-407E-A947-70E740481C1C}">
+                          <a14:useLocalDpi xmlns:a14="http://schemas.microsoft.com/office/drawing/2010/main" val="0"/>
+                        </a:ext>
+                      </a:extLst>
+                    </a:blip>
+                    <a:stretch>
+                      <a:fillRect/>
+                    </a:stretch>
+                  </pic:blipFill>
+                  <pic:spPr>
+                    <a:xfrm>
+                      <a:off x="0" y="0"/>
+                      <a:ext cx="5612130" cy="2738120"/>
+                    </a:xfrm>
+                    <a:prstGeom prst="rect">
+                      <a:avLst/>
+                    </a:prstGeom>
+                  </pic:spPr>
+                </pic:pic>
+              </a:graphicData>
+            </a:graphic>
+          </wp:inline>
+        </w:drawing>
+      </w:r>
+    </w:p>
+    <w:p>
+      <w:r>
+        <w:t xml:space="preserve">Con esta opción de filtrado, nos permite también ingresar en destinatarios un grupo de usuarios. Por ejemplo seleccionar todos los tutores de 2 año A, sin tener que  </w:t>
+      </w:r>
+      <w:r>
+        <w:t xml:space="preserve">ingresar uno por uno de los tutores de 2 año A. </w:t>
+      </w:r>
+      <w:r>
+        <w:rPr>
+          <w:noProof/>
+          <w:lang w:eastAsia="es-AR"/>
+        </w:rPr>
+        <w:drawing>
+          <wp:inline distT="0" distB="0" distL="0" distR="0">
+            <wp:extent cx="5612130" cy="2850515"/>
+            <wp:effectExtent l="0" t="0" r="7620" b="6985"/>
+            <wp:docPr id="31" name="0 Imagen"/>
+            <wp:cNvGraphicFramePr>
+              <a:graphicFrameLocks xmlns:a="http://schemas.openxmlformats.org/drawingml/2006/main" noChangeAspect="1"/>
+            </wp:cNvGraphicFramePr>
+            <a:graphic xmlns:a="http://schemas.openxmlformats.org/drawingml/2006/main">
+              <a:graphicData uri="http://schemas.openxmlformats.org/drawingml/2006/picture">
+                <pic:pic xmlns:pic="http://schemas.openxmlformats.org/drawingml/2006/picture">
+                  <pic:nvPicPr>
+                    <pic:cNvPr id="0" name="grupoUsuariosDestinatarios.jpg"/>
+                    <pic:cNvPicPr/>
+                  </pic:nvPicPr>
+                  <pic:blipFill>
+                    <a:blip r:embed="rId27">
+                      <a:extLst>
+                        <a:ext uri="{28A0092B-C50C-407E-A947-70E740481C1C}">
+                          <a14:useLocalDpi xmlns:a14="http://schemas.microsoft.com/office/drawing/2010/main" val="0"/>
+                        </a:ext>
+                      </a:extLst>
+                    </a:blip>
+                    <a:stretch>
+                      <a:fillRect/>
+                    </a:stretch>
+                  </pic:blipFill>
+                  <pic:spPr>
+                    <a:xfrm>
+                      <a:off x="0" y="0"/>
+                      <a:ext cx="5612130" cy="2850515"/>
+                    </a:xfrm>
+                    <a:prstGeom prst="rect">
+                      <a:avLst/>
+                    </a:prstGeom>
+                  </pic:spPr>
+                </pic:pic>
+              </a:graphicData>
+            </a:graphic>
+          </wp:inline>
+        </w:drawing>
+      </w:r>
+    </w:p>
+    <w:p>
+      <w:bookmarkStart w:id="14" w:name="_GoBack"/>
+      <w:bookmarkEnd w:id="14"/>
+    </w:p>
+    <w:p/>
+    <w:p>
+      <w:pPr>
+        <w:pStyle w:val="Ttulo1"/>
+      </w:pPr>
+      <w:bookmarkStart w:id="15" w:name="_Toc336165074"/>
+      <w:r>
+        <w:lastRenderedPageBreak/>
+        <w:t>Agenda</w:t>
+      </w:r>
+      <w:bookmarkEnd w:id="15"/>
+      <w:r>
+        <w:t xml:space="preserve"> </w:t>
+      </w:r>
+    </w:p>
+    <w:p>
+      <w:pPr>
+        <w:pStyle w:val="Ttulo1"/>
+      </w:pPr>
+      <w:bookmarkStart w:id="16" w:name="_Toc336165075"/>
+      <w:r>
+        <w:t>Alumnos</w:t>
+      </w:r>
+      <w:bookmarkEnd w:id="16"/>
+    </w:p>
+    <w:p>
+      <w:pPr>
+        <w:pStyle w:val="Ttulo1"/>
+      </w:pPr>
+      <w:bookmarkStart w:id="17" w:name="_Toc336165076"/>
+      <w:r>
+        <w:t>Planificación</w:t>
+      </w:r>
+      <w:bookmarkEnd w:id="17"/>
+      <w:r>
+        <w:t xml:space="preserve"> </w:t>
+      </w:r>
+    </w:p>
+    <w:p>
+      <w:pPr>
+        <w:pStyle w:val="Ttulo1"/>
+      </w:pPr>
+      <w:bookmarkStart w:id="18" w:name="_Toc336165077"/>
+      <w:r>
+        <w:t>Reportes</w:t>
+      </w:r>
+      <w:bookmarkEnd w:id="18"/>
+      <w:r>
+        <w:t xml:space="preserve"> </w:t>
+      </w:r>
+    </w:p>
+    <w:p>
+      <w:pPr>
+        <w:pStyle w:val="Ttulo2"/>
+      </w:pPr>
+      <w:bookmarkStart w:id="19" w:name="_Toc335785486"/>
+      <w:r>
+        <w:t>Calificaciones</w:t>
+      </w:r>
+      <w:bookmarkEnd w:id="19"/>
+      <w:r>
+        <w:t xml:space="preserve"> </w:t>
+      </w:r>
+    </w:p>
+    <w:p>
+      <w:r>
+        <w:t xml:space="preserve">En estos reportes nos permite analizar el nivel con respecto a las calificaciones de los alumnos. Este análisis de las calificaciones lo podemos hacer a nivel del curso analizando los promedios generales de cada materia en un curso, la desviación que tiene y la cantidad de notas que estamos analizando. Como también podemos analizar lo mismo pero a partir de las notas de un solo alumno. </w:t>
+      </w:r>
+    </w:p>
+    <w:p>
+      <w:r>
+        <w:t>Otro análisis que podemos realizar es cuales son las notas mas frecuentes en una materia en un curso y hasta compararlo con otras  materias. De la misma manera podemos ver las notas mas frecuentes que tiene en una materia un Alumno.</w:t>
+      </w:r>
+    </w:p>
+    <w:p>
+      <w:r>
+        <w:rPr>
+          <w:noProof/>
+          <w:lang w:eastAsia="es-AR"/>
+        </w:rPr>
         <w:drawing>
           <wp:inline distT="0" distB="0" distL="0" distR="0" wp14:anchorId="4A7F6E1A" wp14:editId="15AFBB0F">
             <wp:extent cx="2143125" cy="1771650"/>
@@ -2211,7 +2892,7 @@
                     <pic:cNvPicPr/>
                   </pic:nvPicPr>
                   <pic:blipFill>
-                    <a:blip r:embed="rId16">
+                    <a:blip r:embed="rId28">
                       <a:extLst>
                         <a:ext uri="{28A0092B-C50C-407E-A947-70E740481C1C}">
                           <a14:useLocalDpi xmlns:a14="http://schemas.microsoft.com/office/drawing/2010/main" val="0"/>
@@ -2273,7 +2954,7 @@
                     <pic:cNvPicPr/>
                   </pic:nvPicPr>
                   <pic:blipFill>
-                    <a:blip r:embed="rId17">
+                    <a:blip r:embed="rId29">
                       <a:extLst>
                         <a:ext uri="{28A0092B-C50C-407E-A947-70E740481C1C}">
                           <a14:useLocalDpi xmlns:a14="http://schemas.microsoft.com/office/drawing/2010/main" val="0"/>
@@ -2306,6 +2987,7 @@
       </w:pPr>
       <w:bookmarkStart w:id="20" w:name="_Toc335785487"/>
       <w:r>
+        <w:lastRenderedPageBreak/>
         <w:t>Criterios de consulta</w:t>
       </w:r>
       <w:bookmarkEnd w:id="20"/>
@@ -2364,7 +3046,7 @@
                     <pic:cNvPicPr/>
                   </pic:nvPicPr>
                   <pic:blipFill>
-                    <a:blip r:embed="rId18">
+                    <a:blip r:embed="rId30">
                       <a:extLst>
                         <a:ext uri="{28A0092B-C50C-407E-A947-70E740481C1C}">
                           <a14:useLocalDpi xmlns:a14="http://schemas.microsoft.com/office/drawing/2010/main" val="0"/>
@@ -2418,7 +3100,6 @@
           <w:noProof/>
           <w:lang w:eastAsia="es-AR"/>
         </w:rPr>
-        <w:lastRenderedPageBreak/>
         <w:drawing>
           <wp:inline distT="0" distB="0" distL="0" distR="0" wp14:anchorId="4259ED9F" wp14:editId="0EFDB944">
             <wp:extent cx="1932167" cy="1854598"/>
@@ -2435,7 +3116,7 @@
                     <pic:cNvPicPr/>
                   </pic:nvPicPr>
                   <pic:blipFill>
-                    <a:blip r:embed="rId19">
+                    <a:blip r:embed="rId31">
                       <a:extLst>
                         <a:ext uri="{28A0092B-C50C-407E-A947-70E740481C1C}">
                           <a14:useLocalDpi xmlns:a14="http://schemas.microsoft.com/office/drawing/2010/main" val="0"/>
@@ -2499,7 +3180,7 @@
                     <pic:cNvPicPr/>
                   </pic:nvPicPr>
                   <pic:blipFill>
-                    <a:blip r:embed="rId20">
+                    <a:blip r:embed="rId32">
                       <a:extLst>
                         <a:ext uri="{28A0092B-C50C-407E-A947-70E740481C1C}">
                           <a14:useLocalDpi xmlns:a14="http://schemas.microsoft.com/office/drawing/2010/main" val="0"/>
@@ -2551,6 +3232,7 @@
         <w:pStyle w:val="Prrafodelista"/>
       </w:pPr>
       <w:r>
+        <w:lastRenderedPageBreak/>
         <w:t xml:space="preserve">Al hacer clic en el campo de asignatura se despliega una lista de todas las materias disponibles del curso seleccionado. </w:t>
       </w:r>
     </w:p>
@@ -2579,7 +3261,7 @@
                     <pic:cNvPicPr/>
                   </pic:nvPicPr>
                   <pic:blipFill>
-                    <a:blip r:embed="rId21">
+                    <a:blip r:embed="rId33">
                       <a:extLst>
                         <a:ext uri="{28A0092B-C50C-407E-A947-70E740481C1C}">
                           <a14:useLocalDpi xmlns:a14="http://schemas.microsoft.com/office/drawing/2010/main" val="0"/>
@@ -2631,7 +3313,6 @@
         <w:pStyle w:val="Prrafodelista"/>
       </w:pPr>
       <w:r>
-        <w:lastRenderedPageBreak/>
         <w:t xml:space="preserve">El formato de fecha a ingresar es  </w:t>
       </w:r>
       <w:proofErr w:type="spellStart"/>
@@ -2676,7 +3357,7 @@
                     <pic:cNvPicPr/>
                   </pic:nvPicPr>
                   <pic:blipFill>
-                    <a:blip r:embed="rId22">
+                    <a:blip r:embed="rId34">
                       <a:extLst>
                         <a:ext uri="{28A0092B-C50C-407E-A947-70E740481C1C}">
                           <a14:useLocalDpi xmlns:a14="http://schemas.microsoft.com/office/drawing/2010/main" val="0"/>
@@ -2740,7 +3421,7 @@
                     <pic:cNvPicPr/>
                   </pic:nvPicPr>
                   <pic:blipFill>
-                    <a:blip r:embed="rId23">
+                    <a:blip r:embed="rId35">
                       <a:extLst>
                         <a:ext uri="{28A0092B-C50C-407E-A947-70E740481C1C}">
                           <a14:useLocalDpi xmlns:a14="http://schemas.microsoft.com/office/drawing/2010/main" val="0"/>
@@ -2815,6 +3496,7 @@
           <w:noProof/>
           <w:lang w:eastAsia="es-AR"/>
         </w:rPr>
+        <w:lastRenderedPageBreak/>
         <w:drawing>
           <wp:inline distT="0" distB="0" distL="0" distR="0" wp14:anchorId="5288F6C5" wp14:editId="6B6FBDDA">
             <wp:extent cx="5909165" cy="1550504"/>
@@ -2831,7 +3513,7 @@
                     <pic:cNvPicPr/>
                   </pic:nvPicPr>
                   <pic:blipFill>
-                    <a:blip r:embed="rId24">
+                    <a:blip r:embed="rId36">
                       <a:extLst>
                         <a:ext uri="{28A0092B-C50C-407E-A947-70E740481C1C}">
                           <a14:useLocalDpi xmlns:a14="http://schemas.microsoft.com/office/drawing/2010/main" val="0"/>
@@ -2899,11 +3581,7 @@
     </w:p>
     <w:p>
       <w:r>
-        <w:t xml:space="preserve">Recordemos que en los campos que no seleccionamos  datos, actuara la búsqueda con los datos por defecto cuando no se selecciona algo. En el caso  de asignatura tomara todas las asignaturas </w:t>
-      </w:r>
-      <w:r>
-        <w:lastRenderedPageBreak/>
-        <w:t xml:space="preserve">del curso seleccionado del ciclo lectivo, y en el caso de Alumnos tomara por defecto todos los alumnos del curso seleccionado del ciclo lectivo. El rango de fecha desde y hasta que toma por defecto es el que corresponde al ciclo lectivo seleccionado. </w:t>
+        <w:t xml:space="preserve">Recordemos que en los campos que no seleccionamos  datos, actuara la búsqueda con los datos por defecto cuando no se selecciona algo. En el caso  de asignatura tomara todas las asignaturas del curso seleccionado del ciclo lectivo, y en el caso de Alumnos tomara por defecto todos los alumnos del curso seleccionado del ciclo lectivo. El rango de fecha desde y hasta que toma por defecto es el que corresponde al ciclo lectivo seleccionado. </w:t>
       </w:r>
     </w:p>
     <w:p>
@@ -2936,7 +3614,7 @@
                     <pic:cNvPicPr/>
                   </pic:nvPicPr>
                   <pic:blipFill>
-                    <a:blip r:embed="rId25">
+                    <a:blip r:embed="rId37">
                       <a:extLst>
                         <a:ext uri="{28A0092B-C50C-407E-A947-70E740481C1C}">
                           <a14:useLocalDpi xmlns:a14="http://schemas.microsoft.com/office/drawing/2010/main" val="0"/>
@@ -2975,6 +3653,7 @@
           <w:noProof/>
           <w:lang w:eastAsia="es-AR"/>
         </w:rPr>
+        <w:lastRenderedPageBreak/>
         <w:drawing>
           <wp:inline distT="0" distB="0" distL="0" distR="0" wp14:anchorId="4A6161A1" wp14:editId="14EB28A5">
             <wp:extent cx="5612130" cy="1459230"/>
@@ -2991,7 +3670,7 @@
                     <pic:cNvPicPr/>
                   </pic:nvPicPr>
                   <pic:blipFill>
-                    <a:blip r:embed="rId26">
+                    <a:blip r:embed="rId38">
                       <a:extLst>
                         <a:ext uri="{28A0092B-C50C-407E-A947-70E740481C1C}">
                           <a14:useLocalDpi xmlns:a14="http://schemas.microsoft.com/office/drawing/2010/main" val="0"/>
@@ -3051,7 +3730,7 @@
                     <pic:cNvPicPr/>
                   </pic:nvPicPr>
                   <pic:blipFill>
-                    <a:blip r:embed="rId27">
+                    <a:blip r:embed="rId39">
                       <a:extLst>
                         <a:ext uri="{28A0092B-C50C-407E-A947-70E740481C1C}">
                           <a14:useLocalDpi xmlns:a14="http://schemas.microsoft.com/office/drawing/2010/main" val="0"/>
@@ -3118,7 +3797,7 @@
                     <pic:cNvPicPr/>
                   </pic:nvPicPr>
                   <pic:blipFill>
-                    <a:blip r:embed="rId28">
+                    <a:blip r:embed="rId40">
                       <a:extLst>
                         <a:ext uri="{28A0092B-C50C-407E-A947-70E740481C1C}">
                           <a14:useLocalDpi xmlns:a14="http://schemas.microsoft.com/office/drawing/2010/main" val="0"/>
@@ -3173,7 +3852,7 @@
                     <pic:cNvPicPr/>
                   </pic:nvPicPr>
                   <pic:blipFill>
-                    <a:blip r:embed="rId29">
+                    <a:blip r:embed="rId41">
                       <a:extLst>
                         <a:ext uri="{28A0092B-C50C-407E-A947-70E740481C1C}">
                           <a14:useLocalDpi xmlns:a14="http://schemas.microsoft.com/office/drawing/2010/main" val="0"/>
@@ -3229,7 +3908,7 @@
                     <pic:cNvPicPr/>
                   </pic:nvPicPr>
                   <pic:blipFill>
-                    <a:blip r:embed="rId30">
+                    <a:blip r:embed="rId42">
                       <a:extLst>
                         <a:ext uri="{28A0092B-C50C-407E-A947-70E740481C1C}">
                           <a14:useLocalDpi xmlns:a14="http://schemas.microsoft.com/office/drawing/2010/main" val="0"/>
@@ -3313,7 +3992,7 @@
                     <pic:cNvPicPr/>
                   </pic:nvPicPr>
                   <pic:blipFill>
-                    <a:blip r:embed="rId31">
+                    <a:blip r:embed="rId43">
                       <a:extLst>
                         <a:ext uri="{28A0092B-C50C-407E-A947-70E740481C1C}">
                           <a14:useLocalDpi xmlns:a14="http://schemas.microsoft.com/office/drawing/2010/main" val="0"/>
@@ -3368,7 +4047,7 @@
                     <pic:cNvPicPr/>
                   </pic:nvPicPr>
                   <pic:blipFill>
-                    <a:blip r:embed="rId32">
+                    <a:blip r:embed="rId44">
                       <a:extLst>
                         <a:ext uri="{28A0092B-C50C-407E-A947-70E740481C1C}">
                           <a14:useLocalDpi xmlns:a14="http://schemas.microsoft.com/office/drawing/2010/main" val="0"/>
@@ -3422,7 +4101,7 @@
                     <pic:cNvPicPr/>
                   </pic:nvPicPr>
                   <pic:blipFill>
-                    <a:blip r:embed="rId33">
+                    <a:blip r:embed="rId45">
                       <a:extLst>
                         <a:ext uri="{28A0092B-C50C-407E-A947-70E740481C1C}">
                           <a14:useLocalDpi xmlns:a14="http://schemas.microsoft.com/office/drawing/2010/main" val="0"/>
@@ -3477,7 +4156,7 @@
                     <pic:cNvPicPr/>
                   </pic:nvPicPr>
                   <pic:blipFill>
-                    <a:blip r:embed="rId34">
+                    <a:blip r:embed="rId46">
                       <a:extLst>
                         <a:ext uri="{28A0092B-C50C-407E-A947-70E740481C1C}">
                           <a14:useLocalDpi xmlns:a14="http://schemas.microsoft.com/office/drawing/2010/main" val="0"/>
@@ -3530,7 +4209,7 @@
                     <pic:cNvPicPr/>
                   </pic:nvPicPr>
                   <pic:blipFill>
-                    <a:blip r:embed="rId35">
+                    <a:blip r:embed="rId47">
                       <a:extLst>
                         <a:ext uri="{28A0092B-C50C-407E-A947-70E740481C1C}">
                           <a14:useLocalDpi xmlns:a14="http://schemas.microsoft.com/office/drawing/2010/main" val="0"/>
@@ -3605,7 +4284,7 @@
                     <pic:cNvPicPr/>
                   </pic:nvPicPr>
                   <pic:blipFill>
-                    <a:blip r:embed="rId36">
+                    <a:blip r:embed="rId48">
                       <a:extLst>
                         <a:ext uri="{28A0092B-C50C-407E-A947-70E740481C1C}">
                           <a14:useLocalDpi xmlns:a14="http://schemas.microsoft.com/office/drawing/2010/main" val="0"/>
@@ -3659,7 +4338,7 @@
                     <pic:cNvPicPr/>
                   </pic:nvPicPr>
                   <pic:blipFill>
-                    <a:blip r:embed="rId37">
+                    <a:blip r:embed="rId49">
                       <a:extLst>
                         <a:ext uri="{28A0092B-C50C-407E-A947-70E740481C1C}">
                           <a14:useLocalDpi xmlns:a14="http://schemas.microsoft.com/office/drawing/2010/main" val="0"/>
@@ -3714,7 +4393,7 @@
                     <pic:cNvPicPr/>
                   </pic:nvPicPr>
                   <pic:blipFill>
-                    <a:blip r:embed="rId38">
+                    <a:blip r:embed="rId50">
                       <a:extLst>
                         <a:ext uri="{28A0092B-C50C-407E-A947-70E740481C1C}">
                           <a14:useLocalDpi xmlns:a14="http://schemas.microsoft.com/office/drawing/2010/main" val="0"/>
@@ -3769,7 +4448,7 @@
                     <pic:cNvPicPr/>
                   </pic:nvPicPr>
                   <pic:blipFill>
-                    <a:blip r:embed="rId39">
+                    <a:blip r:embed="rId51">
                       <a:extLst>
                         <a:ext uri="{28A0092B-C50C-407E-A947-70E740481C1C}">
                           <a14:useLocalDpi xmlns:a14="http://schemas.microsoft.com/office/drawing/2010/main" val="0"/>
@@ -3823,7 +4502,7 @@
                     <pic:cNvPicPr/>
                   </pic:nvPicPr>
                   <pic:blipFill>
-                    <a:blip r:embed="rId40">
+                    <a:blip r:embed="rId52">
                       <a:extLst>
                         <a:ext uri="{28A0092B-C50C-407E-A947-70E740481C1C}">
                           <a14:useLocalDpi xmlns:a14="http://schemas.microsoft.com/office/drawing/2010/main" val="0"/>
@@ -3896,7 +4575,7 @@
                     <pic:cNvPicPr/>
                   </pic:nvPicPr>
                   <pic:blipFill>
-                    <a:blip r:embed="rId36">
+                    <a:blip r:embed="rId48">
                       <a:extLst>
                         <a:ext uri="{28A0092B-C50C-407E-A947-70E740481C1C}">
                           <a14:useLocalDpi xmlns:a14="http://schemas.microsoft.com/office/drawing/2010/main" val="0"/>
@@ -3951,7 +4630,7 @@
                     <pic:cNvPicPr/>
                   </pic:nvPicPr>
                   <pic:blipFill>
-                    <a:blip r:embed="rId41">
+                    <a:blip r:embed="rId53">
                       <a:extLst>
                         <a:ext uri="{28A0092B-C50C-407E-A947-70E740481C1C}">
                           <a14:useLocalDpi xmlns:a14="http://schemas.microsoft.com/office/drawing/2010/main" val="0"/>
@@ -4005,7 +4684,7 @@
                     <pic:cNvPicPr/>
                   </pic:nvPicPr>
                   <pic:blipFill>
-                    <a:blip r:embed="rId42">
+                    <a:blip r:embed="rId54">
                       <a:extLst>
                         <a:ext uri="{28A0092B-C50C-407E-A947-70E740481C1C}">
                           <a14:useLocalDpi xmlns:a14="http://schemas.microsoft.com/office/drawing/2010/main" val="0"/>
@@ -4060,7 +4739,7 @@
                     <pic:cNvPicPr/>
                   </pic:nvPicPr>
                   <pic:blipFill>
-                    <a:blip r:embed="rId43">
+                    <a:blip r:embed="rId55">
                       <a:extLst>
                         <a:ext uri="{28A0092B-C50C-407E-A947-70E740481C1C}">
                           <a14:useLocalDpi xmlns:a14="http://schemas.microsoft.com/office/drawing/2010/main" val="0"/>
@@ -5390,7 +6069,7 @@
 </file>
 
 <file path=customXml/itemProps1.xml><?xml version="1.0" encoding="utf-8"?>
-<ds:datastoreItem xmlns:ds="http://schemas.openxmlformats.org/officeDocument/2006/customXml" ds:itemID="{58146EFC-BFD7-4C50-B74E-4C11E2EDFFDB}">
+<ds:datastoreItem xmlns:ds="http://schemas.openxmlformats.org/officeDocument/2006/customXml" ds:itemID="{DEB4C775-40B1-4590-B502-B5ED2769ABC3}">
   <ds:schemaRefs>
     <ds:schemaRef ds:uri="http://schemas.openxmlformats.org/officeDocument/2006/bibliography"/>
   </ds:schemaRefs>

</xml_diff>